<commit_message>
[WRITE] - Correcciones de cuadernos
</commit_message>
<xml_diff>
--- a/Metodologia.docx
+++ b/Metodologia.docx
@@ -5,6 +5,7 @@
     <w:p>
       <w:pPr>
         <w:pStyle w:val="Ttulo1"/>
+        <w:jc w:val="center"/>
         <w:rPr>
           <w:rFonts w:ascii="Segoe UI" w:hAnsi="Segoe UI" w:cs="Segoe UI"/>
           <w:b/>
@@ -28,7 +29,7 @@
           <w:bCs/>
           <w:lang w:val="es-MX"/>
         </w:rPr>
-        <w:t>ción de entidades de financiamiento de obras</w:t>
+        <w:t>ción de entidades de financiamiento</w:t>
       </w:r>
     </w:p>
     <w:p>
@@ -37,8 +38,8 @@
           <w:rFonts w:ascii="Segoe UI" w:hAnsi="Segoe UI" w:cs="Segoe UI"/>
           <w:b/>
           <w:bCs/>
-          <w:sz w:val="20"/>
-          <w:szCs w:val="20"/>
+          <w:sz w:val="22"/>
+          <w:szCs w:val="22"/>
           <w:lang w:val="es-MX"/>
         </w:rPr>
       </w:pPr>
@@ -47,8 +48,8 @@
           <w:rFonts w:ascii="Segoe UI" w:hAnsi="Segoe UI" w:cs="Segoe UI"/>
           <w:b/>
           <w:bCs/>
-          <w:sz w:val="20"/>
-          <w:szCs w:val="20"/>
+          <w:sz w:val="22"/>
+          <w:szCs w:val="22"/>
           <w:lang w:val="es-MX"/>
         </w:rPr>
         <w:t>INFORME METODOLÓGICO</w:t>
@@ -63,12 +64,20 @@
         </w:numPr>
         <w:rPr>
           <w:rFonts w:ascii="Segoe UI" w:hAnsi="Segoe UI" w:cs="Segoe UI"/>
-          <w:lang w:val="es-MX"/>
-        </w:rPr>
-      </w:pPr>
-      <w:r>
-        <w:rPr>
-          <w:rFonts w:ascii="Segoe UI" w:hAnsi="Segoe UI" w:cs="Segoe UI"/>
+          <w:b/>
+          <w:bCs/>
+          <w:sz w:val="28"/>
+          <w:szCs w:val="28"/>
+          <w:lang w:val="es-MX"/>
+        </w:rPr>
+      </w:pPr>
+      <w:r>
+        <w:rPr>
+          <w:rFonts w:ascii="Segoe UI" w:hAnsi="Segoe UI" w:cs="Segoe UI"/>
+          <w:b/>
+          <w:bCs/>
+          <w:sz w:val="28"/>
+          <w:szCs w:val="28"/>
           <w:lang w:val="es-MX"/>
         </w:rPr>
         <w:t>Objetivo</w:t>
@@ -78,28 +87,102 @@
       <w:pPr>
         <w:rPr>
           <w:rFonts w:ascii="Segoe UI" w:hAnsi="Segoe UI" w:cs="Segoe UI"/>
-          <w:sz w:val="20"/>
-          <w:szCs w:val="20"/>
-        </w:rPr>
-      </w:pPr>
-      <w:r>
-        <w:rPr>
-          <w:rFonts w:ascii="Segoe UI" w:hAnsi="Segoe UI" w:cs="Segoe UI"/>
-          <w:sz w:val="20"/>
-          <w:szCs w:val="20"/>
-          <w:lang w:val="es-MX"/>
-        </w:rPr>
-        <w:t xml:space="preserve">Estructuración de información sobre </w:t>
-      </w:r>
-      <w:r>
-        <w:rPr>
-          <w:rFonts w:ascii="Segoe UI" w:hAnsi="Segoe UI" w:cs="Segoe UI"/>
-          <w:sz w:val="20"/>
-          <w:szCs w:val="20"/>
-          <w:lang w:val="es-MX"/>
-        </w:rPr>
-        <w:t>proyectos de infraestructura, con énfasis en los contratos de obra, las entidades que participan como financiadoras, el tipo de proyecto y su categorización sectorial, a partir de fuentes oficiales de datos abiertos.</w:t>
-      </w:r>
+          <w:sz w:val="22"/>
+          <w:szCs w:val="22"/>
+        </w:rPr>
+      </w:pPr>
+      <w:r>
+        <w:rPr>
+          <w:rFonts w:ascii="Segoe UI" w:hAnsi="Segoe UI" w:cs="Segoe UI"/>
+          <w:sz w:val="22"/>
+          <w:szCs w:val="22"/>
+        </w:rPr>
+        <w:t>Identificar las entidades que financian en mayor medida cada tipo de proyec</w:t>
+      </w:r>
+      <w:r>
+        <w:rPr>
+          <w:rFonts w:ascii="Segoe UI" w:hAnsi="Segoe UI" w:cs="Segoe UI"/>
+          <w:sz w:val="22"/>
+          <w:szCs w:val="22"/>
+        </w:rPr>
+        <w:t>to.</w:t>
+      </w:r>
+    </w:p>
+    <w:p>
+      <w:pPr>
+        <w:pStyle w:val="Prrafodelista"/>
+        <w:numPr>
+          <w:ilvl w:val="0"/>
+          <w:numId w:val="11"/>
+        </w:numPr>
+        <w:rPr>
+          <w:rFonts w:ascii="Segoe UI" w:hAnsi="Segoe UI" w:cs="Segoe UI"/>
+          <w:sz w:val="22"/>
+          <w:szCs w:val="22"/>
+          <w:lang w:val="es-MX"/>
+        </w:rPr>
+      </w:pPr>
+      <w:r>
+        <w:rPr>
+          <w:rFonts w:ascii="Segoe UI" w:hAnsi="Segoe UI" w:cs="Segoe UI"/>
+          <w:sz w:val="22"/>
+          <w:szCs w:val="22"/>
+          <w:lang w:val="es-MX"/>
+        </w:rPr>
+        <w:t>Estructurar los registros sobre proyectos de infraestructura</w:t>
+      </w:r>
+      <w:r>
+        <w:rPr>
+          <w:rFonts w:ascii="Segoe UI" w:hAnsi="Segoe UI" w:cs="Segoe UI"/>
+          <w:sz w:val="22"/>
+          <w:szCs w:val="22"/>
+          <w:lang w:val="es-MX"/>
+        </w:rPr>
+        <w:t>.</w:t>
+      </w:r>
+    </w:p>
+    <w:p>
+      <w:pPr>
+        <w:pStyle w:val="Prrafodelista"/>
+        <w:numPr>
+          <w:ilvl w:val="0"/>
+          <w:numId w:val="11"/>
+        </w:numPr>
+        <w:rPr>
+          <w:rFonts w:ascii="Segoe UI" w:hAnsi="Segoe UI" w:cs="Segoe UI"/>
+          <w:sz w:val="22"/>
+          <w:szCs w:val="22"/>
+          <w:lang w:val="es-MX"/>
+        </w:rPr>
+      </w:pPr>
+      <w:r>
+        <w:rPr>
+          <w:rFonts w:ascii="Segoe UI" w:hAnsi="Segoe UI" w:cs="Segoe UI"/>
+          <w:sz w:val="22"/>
+          <w:szCs w:val="22"/>
+          <w:lang w:val="es-MX"/>
+        </w:rPr>
+        <w:t xml:space="preserve">Definir </w:t>
+      </w:r>
+      <w:r>
+        <w:rPr>
+          <w:rFonts w:ascii="Segoe UI" w:hAnsi="Segoe UI" w:cs="Segoe UI"/>
+          <w:sz w:val="22"/>
+          <w:szCs w:val="22"/>
+          <w:lang w:val="es-MX"/>
+        </w:rPr>
+        <w:t>las entidades que participan como financiadoras, el tipo de proyecto y su categorización sectorial, a partir de fuentes oficiales de datos abiertos.</w:t>
+      </w:r>
+    </w:p>
+    <w:p>
+      <w:pPr>
+        <w:pStyle w:val="Prrafodelista"/>
+        <w:rPr>
+          <w:rFonts w:ascii="Segoe UI" w:hAnsi="Segoe UI" w:cs="Segoe UI"/>
+          <w:sz w:val="22"/>
+          <w:szCs w:val="22"/>
+        </w:rPr>
+      </w:pPr>
     </w:p>
     <w:p>
       <w:pPr>
@@ -110,12 +193,20 @@
         </w:numPr>
         <w:rPr>
           <w:rFonts w:ascii="Segoe UI" w:hAnsi="Segoe UI" w:cs="Segoe UI"/>
-          <w:lang w:val="es-MX"/>
-        </w:rPr>
-      </w:pPr>
-      <w:r>
-        <w:rPr>
-          <w:rFonts w:ascii="Segoe UI" w:hAnsi="Segoe UI" w:cs="Segoe UI"/>
+          <w:b/>
+          <w:bCs/>
+          <w:sz w:val="28"/>
+          <w:szCs w:val="28"/>
+          <w:lang w:val="es-MX"/>
+        </w:rPr>
+      </w:pPr>
+      <w:r>
+        <w:rPr>
+          <w:rFonts w:ascii="Segoe UI" w:hAnsi="Segoe UI" w:cs="Segoe UI"/>
+          <w:b/>
+          <w:bCs/>
+          <w:sz w:val="28"/>
+          <w:szCs w:val="28"/>
           <w:lang w:val="es-MX"/>
         </w:rPr>
         <w:t xml:space="preserve">Fuentes de </w:t>
@@ -123,6 +214,10 @@
       <w:r>
         <w:rPr>
           <w:rFonts w:ascii="Segoe UI" w:hAnsi="Segoe UI" w:cs="Segoe UI"/>
+          <w:b/>
+          <w:bCs/>
+          <w:sz w:val="28"/>
+          <w:szCs w:val="28"/>
           <w:lang w:val="es-MX"/>
         </w:rPr>
         <w:t>información</w:t>
@@ -136,13 +231,19 @@
           <w:numId w:val="3"/>
         </w:numPr>
         <w:rPr>
-          <w:lang w:val="es-MX"/>
-        </w:rPr>
-      </w:pPr>
-      <w:r>
-        <w:rPr>
+          <w:rFonts w:ascii="Segoe UI" w:hAnsi="Segoe UI" w:cs="Segoe UI"/>
+          <w:sz w:val="22"/>
+          <w:szCs w:val="22"/>
+          <w:lang w:val="es-MX"/>
+        </w:rPr>
+      </w:pPr>
+      <w:r>
+        <w:rPr>
+          <w:rFonts w:ascii="Segoe UI" w:hAnsi="Segoe UI" w:cs="Segoe UI"/>
           <w:b/>
           <w:bCs/>
+          <w:sz w:val="22"/>
+          <w:szCs w:val="22"/>
           <w:lang w:val="es-MX"/>
         </w:rPr>
         <w:t>Contratos electrónicos – SECOP II:</w:t>
@@ -151,23 +252,35 @@
     <w:p>
       <w:pPr>
         <w:rPr>
-          <w:lang w:val="es-MX"/>
-        </w:rPr>
-      </w:pPr>
-      <w:r>
-        <w:rPr>
+          <w:rFonts w:ascii="Segoe UI" w:hAnsi="Segoe UI" w:cs="Segoe UI"/>
+          <w:sz w:val="22"/>
+          <w:szCs w:val="22"/>
+          <w:lang w:val="es-MX"/>
+        </w:rPr>
+      </w:pPr>
+      <w:r>
+        <w:rPr>
+          <w:rFonts w:ascii="Segoe UI" w:hAnsi="Segoe UI" w:cs="Segoe UI"/>
+          <w:sz w:val="22"/>
+          <w:szCs w:val="22"/>
           <w:lang w:val="es-MX"/>
         </w:rPr>
         <w:t xml:space="preserve">Los datos fueron extraídos de la plataforma de datos abiertos del estado colombiano, accesible mediante la API publicada. </w:t>
       </w:r>
       <w:r>
         <w:rPr>
+          <w:rFonts w:ascii="Segoe UI" w:hAnsi="Segoe UI" w:cs="Segoe UI"/>
+          <w:sz w:val="22"/>
+          <w:szCs w:val="22"/>
           <w:lang w:val="es-MX"/>
         </w:rPr>
         <w:t>Esta fuente concentra datos detallados sobre los contratos públicos, en un esquema de datos estandarizado</w:t>
       </w:r>
       <w:r>
         <w:rPr>
+          <w:rFonts w:ascii="Segoe UI" w:hAnsi="Segoe UI" w:cs="Segoe UI"/>
+          <w:sz w:val="22"/>
+          <w:szCs w:val="22"/>
           <w:lang w:val="es-MX"/>
         </w:rPr>
         <w:t xml:space="preserve"> que detalla datos de entidades contratantes, información contractual, valores económicos y el origen de las fuentes de financiación.</w:t>
@@ -181,29 +294,108 @@
           <w:numId w:val="3"/>
         </w:numPr>
         <w:rPr>
-          <w:lang w:val="es-MX"/>
-        </w:rPr>
-      </w:pPr>
-      <w:r>
-        <w:rPr>
+          <w:rFonts w:ascii="Segoe UI" w:hAnsi="Segoe UI" w:cs="Segoe UI"/>
+          <w:sz w:val="22"/>
+          <w:szCs w:val="22"/>
+          <w:lang w:val="es-MX"/>
+        </w:rPr>
+      </w:pPr>
+      <w:r>
+        <w:rPr>
+          <w:rFonts w:ascii="Segoe UI" w:hAnsi="Segoe UI" w:cs="Segoe UI"/>
           <w:b/>
           <w:bCs/>
+          <w:sz w:val="22"/>
+          <w:szCs w:val="22"/>
           <w:lang w:val="es-MX"/>
         </w:rPr>
         <w:t>Código UNSPSC:</w:t>
       </w:r>
     </w:p>
     <w:p>
-      <w:r>
+      <w:pPr>
+        <w:rPr>
+          <w:rFonts w:ascii="Segoe UI" w:hAnsi="Segoe UI" w:cs="Segoe UI"/>
+          <w:sz w:val="22"/>
+          <w:szCs w:val="22"/>
+        </w:rPr>
+      </w:pPr>
+      <w:r>
+        <w:rPr>
+          <w:rFonts w:ascii="Segoe UI" w:hAnsi="Segoe UI" w:cs="Segoe UI"/>
+          <w:sz w:val="22"/>
+          <w:szCs w:val="22"/>
+        </w:rPr>
         <w:t>El</w:t>
       </w:r>
       <w:r>
-        <w:t xml:space="preserve"> United Nations Standard Products and Services Code es un Sistema de clasificación</w:t>
-      </w:r>
-      <w:r>
-        <w:t xml:space="preserve"> internacional que organiza bienes y servicios en una jerarquía de segmentos, familias, clases y productos. En este proyecto, se utiliza como eje central de clasificación de los contratos</w:t>
-      </w:r>
-      <w:r>
+        <w:rPr>
+          <w:rFonts w:ascii="Segoe UI" w:hAnsi="Segoe UI" w:cs="Segoe UI"/>
+          <w:sz w:val="22"/>
+          <w:szCs w:val="22"/>
+        </w:rPr>
+        <w:t xml:space="preserve"> </w:t>
+      </w:r>
+      <w:proofErr w:type="spellStart"/>
+      <w:r>
+        <w:rPr>
+          <w:rFonts w:ascii="Segoe UI" w:hAnsi="Segoe UI" w:cs="Segoe UI"/>
+          <w:sz w:val="22"/>
+          <w:szCs w:val="22"/>
+        </w:rPr>
+        <w:t>United</w:t>
+      </w:r>
+      <w:proofErr w:type="spellEnd"/>
+      <w:r>
+        <w:rPr>
+          <w:rFonts w:ascii="Segoe UI" w:hAnsi="Segoe UI" w:cs="Segoe UI"/>
+          <w:sz w:val="22"/>
+          <w:szCs w:val="22"/>
+        </w:rPr>
+        <w:t xml:space="preserve"> Nations Standard </w:t>
+      </w:r>
+      <w:proofErr w:type="spellStart"/>
+      <w:r>
+        <w:rPr>
+          <w:rFonts w:ascii="Segoe UI" w:hAnsi="Segoe UI" w:cs="Segoe UI"/>
+          <w:sz w:val="22"/>
+          <w:szCs w:val="22"/>
+        </w:rPr>
+        <w:t>Products</w:t>
+      </w:r>
+      <w:proofErr w:type="spellEnd"/>
+      <w:r>
+        <w:rPr>
+          <w:rFonts w:ascii="Segoe UI" w:hAnsi="Segoe UI" w:cs="Segoe UI"/>
+          <w:sz w:val="22"/>
+          <w:szCs w:val="22"/>
+        </w:rPr>
+        <w:t xml:space="preserve"> and </w:t>
+      </w:r>
+      <w:proofErr w:type="spellStart"/>
+      <w:r>
+        <w:rPr>
+          <w:rFonts w:ascii="Segoe UI" w:hAnsi="Segoe UI" w:cs="Segoe UI"/>
+          <w:sz w:val="22"/>
+          <w:szCs w:val="22"/>
+        </w:rPr>
+        <w:t>Services</w:t>
+      </w:r>
+      <w:proofErr w:type="spellEnd"/>
+      <w:r>
+        <w:rPr>
+          <w:rFonts w:ascii="Segoe UI" w:hAnsi="Segoe UI" w:cs="Segoe UI"/>
+          <w:sz w:val="22"/>
+          <w:szCs w:val="22"/>
+        </w:rPr>
+        <w:t xml:space="preserve"> Code es un Sistema de clasificación internacional que organiza bienes y servicios en una jerarquía de segmentos, familias, clases y productos. En este proyecto, se utiliza como eje central de clasificación de los contratos</w:t>
+      </w:r>
+      <w:r>
+        <w:rPr>
+          <w:rFonts w:ascii="Segoe UI" w:hAnsi="Segoe UI" w:cs="Segoe UI"/>
+          <w:sz w:val="22"/>
+          <w:szCs w:val="22"/>
+        </w:rPr>
         <w:t xml:space="preserve"> permitiendo la agrupación de contratos por su categoría.</w:t>
       </w:r>
     </w:p>
@@ -216,12 +408,20 @@
         </w:numPr>
         <w:rPr>
           <w:rFonts w:ascii="Segoe UI" w:hAnsi="Segoe UI" w:cs="Segoe UI"/>
-          <w:lang w:val="es-MX"/>
-        </w:rPr>
-      </w:pPr>
-      <w:r>
-        <w:rPr>
-          <w:rFonts w:ascii="Segoe UI" w:hAnsi="Segoe UI" w:cs="Segoe UI"/>
+          <w:b/>
+          <w:bCs/>
+          <w:sz w:val="28"/>
+          <w:szCs w:val="28"/>
+          <w:lang w:val="es-MX"/>
+        </w:rPr>
+      </w:pPr>
+      <w:r>
+        <w:rPr>
+          <w:rFonts w:ascii="Segoe UI" w:hAnsi="Segoe UI" w:cs="Segoe UI"/>
+          <w:b/>
+          <w:bCs/>
+          <w:sz w:val="28"/>
+          <w:szCs w:val="28"/>
           <w:lang w:val="es-MX"/>
         </w:rPr>
         <w:t>Proceso</w:t>
@@ -235,13 +435,19 @@
           <w:numId w:val="3"/>
         </w:numPr>
         <w:rPr>
-          <w:lang w:val="es-MX"/>
-        </w:rPr>
-      </w:pPr>
-      <w:r>
-        <w:rPr>
+          <w:rFonts w:ascii="Segoe UI" w:hAnsi="Segoe UI" w:cs="Segoe UI"/>
+          <w:sz w:val="22"/>
+          <w:szCs w:val="22"/>
+          <w:lang w:val="es-MX"/>
+        </w:rPr>
+      </w:pPr>
+      <w:r>
+        <w:rPr>
+          <w:rFonts w:ascii="Segoe UI" w:hAnsi="Segoe UI" w:cs="Segoe UI"/>
           <w:b/>
           <w:bCs/>
+          <w:sz w:val="22"/>
+          <w:szCs w:val="22"/>
           <w:lang w:val="es-MX"/>
         </w:rPr>
         <w:t>Construcción de la base RAW:</w:t>
@@ -250,23 +456,55 @@
     <w:p>
       <w:pPr>
         <w:rPr>
-          <w:lang w:val="es-MX"/>
-        </w:rPr>
-      </w:pPr>
-      <w:r>
-        <w:rPr>
-          <w:lang w:val="es-MX"/>
-        </w:rPr>
-        <w:t>Se accedió a los datos mediante API REST de Socrata, que permite realizar consultas parametrizadas sobre el conjunto de datos. Para es</w:t>
-      </w:r>
-      <w:r>
-        <w:rPr>
+          <w:rFonts w:ascii="Segoe UI" w:hAnsi="Segoe UI" w:cs="Segoe UI"/>
+          <w:sz w:val="22"/>
+          <w:szCs w:val="22"/>
+          <w:lang w:val="es-MX"/>
+        </w:rPr>
+      </w:pPr>
+      <w:r>
+        <w:rPr>
+          <w:rFonts w:ascii="Segoe UI" w:hAnsi="Segoe UI" w:cs="Segoe UI"/>
+          <w:sz w:val="22"/>
+          <w:szCs w:val="22"/>
+          <w:lang w:val="es-MX"/>
+        </w:rPr>
+        <w:t xml:space="preserve">Se accedió a los datos mediante API REST de </w:t>
+      </w:r>
+      <w:proofErr w:type="spellStart"/>
+      <w:r>
+        <w:rPr>
+          <w:rFonts w:ascii="Segoe UI" w:hAnsi="Segoe UI" w:cs="Segoe UI"/>
+          <w:sz w:val="22"/>
+          <w:szCs w:val="22"/>
+          <w:lang w:val="es-MX"/>
+        </w:rPr>
+        <w:t>Socrata</w:t>
+      </w:r>
+      <w:proofErr w:type="spellEnd"/>
+      <w:r>
+        <w:rPr>
+          <w:rFonts w:ascii="Segoe UI" w:hAnsi="Segoe UI" w:cs="Segoe UI"/>
+          <w:sz w:val="22"/>
+          <w:szCs w:val="22"/>
+          <w:lang w:val="es-MX"/>
+        </w:rPr>
+        <w:t>, que permite realizar consultas parametrizadas sobre el conjunto de datos. Para es</w:t>
+      </w:r>
+      <w:r>
+        <w:rPr>
+          <w:rFonts w:ascii="Segoe UI" w:hAnsi="Segoe UI" w:cs="Segoe UI"/>
+          <w:sz w:val="22"/>
+          <w:szCs w:val="22"/>
           <w:lang w:val="es-MX"/>
         </w:rPr>
         <w:t xml:space="preserve">ta tarea se estructuró una extracción automatizada </w:t>
       </w:r>
       <w:r>
         <w:rPr>
+          <w:rFonts w:ascii="Segoe UI" w:hAnsi="Segoe UI" w:cs="Segoe UI"/>
+          <w:sz w:val="22"/>
+          <w:szCs w:val="22"/>
           <w:lang w:val="es-MX"/>
         </w:rPr>
         <w:t>con los siguientes criterios de búsqueda:</w:t>
@@ -280,25 +518,37 @@
           <w:numId w:val="4"/>
         </w:numPr>
         <w:rPr>
-          <w:lang w:val="es-MX"/>
-        </w:rPr>
-      </w:pPr>
-      <w:r>
-        <w:rPr>
+          <w:rFonts w:ascii="Segoe UI" w:hAnsi="Segoe UI" w:cs="Segoe UI"/>
+          <w:sz w:val="22"/>
+          <w:szCs w:val="22"/>
+          <w:lang w:val="es-MX"/>
+        </w:rPr>
+      </w:pPr>
+      <w:r>
+        <w:rPr>
+          <w:rFonts w:ascii="Segoe UI" w:hAnsi="Segoe UI" w:cs="Segoe UI"/>
+          <w:sz w:val="22"/>
+          <w:szCs w:val="22"/>
           <w:lang w:val="es-MX"/>
         </w:rPr>
         <w:t>Orden de la entidad: contratos de orden ‘</w:t>
       </w:r>
       <w:r>
         <w:rPr>
+          <w:rFonts w:ascii="Segoe UI" w:hAnsi="Segoe UI" w:cs="Segoe UI"/>
           <w:i/>
           <w:iCs/>
+          <w:sz w:val="22"/>
+          <w:szCs w:val="22"/>
           <w:lang w:val="es-MX"/>
         </w:rPr>
         <w:t>Nacional’</w:t>
       </w:r>
       <w:r>
         <w:rPr>
+          <w:rFonts w:ascii="Segoe UI" w:hAnsi="Segoe UI" w:cs="Segoe UI"/>
+          <w:sz w:val="22"/>
+          <w:szCs w:val="22"/>
           <w:lang w:val="es-MX"/>
         </w:rPr>
         <w:t>.</w:t>
@@ -312,25 +562,37 @@
           <w:numId w:val="4"/>
         </w:numPr>
         <w:rPr>
-          <w:lang w:val="es-MX"/>
-        </w:rPr>
-      </w:pPr>
-      <w:r>
-        <w:rPr>
+          <w:rFonts w:ascii="Segoe UI" w:hAnsi="Segoe UI" w:cs="Segoe UI"/>
+          <w:sz w:val="22"/>
+          <w:szCs w:val="22"/>
+          <w:lang w:val="es-MX"/>
+        </w:rPr>
+      </w:pPr>
+      <w:r>
+        <w:rPr>
+          <w:rFonts w:ascii="Segoe UI" w:hAnsi="Segoe UI" w:cs="Segoe UI"/>
+          <w:sz w:val="22"/>
+          <w:szCs w:val="22"/>
           <w:lang w:val="es-MX"/>
         </w:rPr>
         <w:t>Tipo de contrato: contratos de ‘</w:t>
       </w:r>
       <w:r>
         <w:rPr>
+          <w:rFonts w:ascii="Segoe UI" w:hAnsi="Segoe UI" w:cs="Segoe UI"/>
           <w:i/>
           <w:iCs/>
+          <w:sz w:val="22"/>
+          <w:szCs w:val="22"/>
           <w:lang w:val="es-MX"/>
         </w:rPr>
         <w:t>obra’</w:t>
       </w:r>
       <w:r>
         <w:rPr>
+          <w:rFonts w:ascii="Segoe UI" w:hAnsi="Segoe UI" w:cs="Segoe UI"/>
+          <w:sz w:val="22"/>
+          <w:szCs w:val="22"/>
           <w:lang w:val="es-MX"/>
         </w:rPr>
         <w:t>.</w:t>
@@ -344,26 +606,47 @@
           <w:numId w:val="4"/>
         </w:numPr>
         <w:rPr>
-          <w:lang w:val="es-MX"/>
-        </w:rPr>
-      </w:pPr>
-      <w:r>
-        <w:rPr>
+          <w:rFonts w:ascii="Segoe UI" w:hAnsi="Segoe UI" w:cs="Segoe UI"/>
+          <w:sz w:val="22"/>
+          <w:szCs w:val="22"/>
+          <w:lang w:val="es-MX"/>
+        </w:rPr>
+      </w:pPr>
+      <w:r>
+        <w:rPr>
+          <w:rFonts w:ascii="Segoe UI" w:hAnsi="Segoe UI" w:cs="Segoe UI"/>
+          <w:sz w:val="22"/>
+          <w:szCs w:val="22"/>
           <w:lang w:val="es-MX"/>
         </w:rPr>
         <w:t>P</w:t>
       </w:r>
       <w:r>
         <w:rPr>
+          <w:rFonts w:ascii="Segoe UI" w:hAnsi="Segoe UI" w:cs="Segoe UI"/>
+          <w:sz w:val="22"/>
+          <w:szCs w:val="22"/>
           <w:lang w:val="es-MX"/>
         </w:rPr>
         <w:t xml:space="preserve">eriodo de análisis: contratos </w:t>
       </w:r>
       <w:r>
         <w:rPr>
-          <w:lang w:val="es-MX"/>
-        </w:rPr>
-        <w:t>con inicio entre los años 2019 y 2025.</w:t>
+          <w:rFonts w:ascii="Segoe UI" w:hAnsi="Segoe UI" w:cs="Segoe UI"/>
+          <w:sz w:val="22"/>
+          <w:szCs w:val="22"/>
+          <w:lang w:val="es-MX"/>
+        </w:rPr>
+        <w:t>firmados</w:t>
+      </w:r>
+      <w:r>
+        <w:rPr>
+          <w:rFonts w:ascii="Segoe UI" w:hAnsi="Segoe UI" w:cs="Segoe UI"/>
+          <w:sz w:val="22"/>
+          <w:szCs w:val="22"/>
+          <w:lang w:val="es-MX"/>
+        </w:rPr>
+        <w:t xml:space="preserve"> entre los años 2019 y 2025.</w:t>
       </w:r>
     </w:p>
     <w:p>
@@ -374,11 +657,17 @@
           <w:numId w:val="4"/>
         </w:numPr>
         <w:rPr>
-          <w:lang w:val="es-MX"/>
-        </w:rPr>
-      </w:pPr>
-      <w:r>
-        <w:rPr>
+          <w:rFonts w:ascii="Segoe UI" w:hAnsi="Segoe UI" w:cs="Segoe UI"/>
+          <w:sz w:val="22"/>
+          <w:szCs w:val="22"/>
+          <w:lang w:val="es-MX"/>
+        </w:rPr>
+      </w:pPr>
+      <w:r>
+        <w:rPr>
+          <w:rFonts w:ascii="Segoe UI" w:hAnsi="Segoe UI" w:cs="Segoe UI"/>
+          <w:sz w:val="22"/>
+          <w:szCs w:val="22"/>
           <w:lang w:val="es-MX"/>
         </w:rPr>
         <w:t xml:space="preserve">Clasificación sectorial (UNSPSC): </w:t>
@@ -387,9 +676,17 @@
     <w:p>
       <w:pPr>
         <w:pStyle w:val="Prrafodelista"/>
-      </w:pPr>
-      <w:r>
-        <w:rPr>
+        <w:rPr>
+          <w:rFonts w:ascii="Segoe UI" w:hAnsi="Segoe UI" w:cs="Segoe UI"/>
+          <w:sz w:val="22"/>
+          <w:szCs w:val="22"/>
+        </w:rPr>
+      </w:pPr>
+      <w:r>
+        <w:rPr>
+          <w:rFonts w:ascii="Segoe UI" w:hAnsi="Segoe UI" w:cs="Segoe UI"/>
+          <w:sz w:val="22"/>
+          <w:szCs w:val="22"/>
           <w:lang w:val="es-MX"/>
         </w:rPr>
         <w:lastRenderedPageBreak/>
@@ -397,41 +694,65 @@
       </w:r>
       <w:r>
         <w:rPr>
+          <w:rFonts w:ascii="Segoe UI" w:hAnsi="Segoe UI" w:cs="Segoe UI"/>
           <w:i/>
           <w:iCs/>
+          <w:sz w:val="22"/>
+          <w:szCs w:val="22"/>
           <w:lang w:val="es-MX"/>
         </w:rPr>
         <w:t>V1.72’</w:t>
       </w:r>
       <w:r>
         <w:rPr>
+          <w:rFonts w:ascii="Segoe UI" w:hAnsi="Segoe UI" w:cs="Segoe UI"/>
+          <w:sz w:val="22"/>
+          <w:szCs w:val="22"/>
           <w:lang w:val="es-MX"/>
         </w:rPr>
         <w:t xml:space="preserve">, correspondiente al segmento estándar asociado a </w:t>
       </w:r>
       <w:r>
         <w:rPr>
+          <w:rFonts w:ascii="Segoe UI" w:hAnsi="Segoe UI" w:cs="Segoe UI"/>
           <w:i/>
           <w:iCs/>
-        </w:rPr>
-        <w:t>Servicios de Edificación, Construcción de Instalaciones y Mantenimiento</w:t>
-      </w:r>
-      <w:r>
-        <w:rPr>
-          <w:i/>
-          <w:iCs/>
-        </w:rPr>
-        <w:t xml:space="preserve">. </w:t>
-      </w:r>
-    </w:p>
-    <w:p>
-      <w:r>
+          <w:sz w:val="22"/>
+          <w:szCs w:val="22"/>
+        </w:rPr>
+        <w:t xml:space="preserve">Servicios de Edificación, Construcción de Instalaciones y Mantenimiento. </w:t>
+      </w:r>
+    </w:p>
+    <w:p>
+      <w:pPr>
+        <w:rPr>
+          <w:rFonts w:ascii="Segoe UI" w:hAnsi="Segoe UI" w:cs="Segoe UI"/>
+          <w:sz w:val="22"/>
+          <w:szCs w:val="22"/>
+        </w:rPr>
+      </w:pPr>
+      <w:r>
+        <w:rPr>
+          <w:rFonts w:ascii="Segoe UI" w:hAnsi="Segoe UI" w:cs="Segoe UI"/>
+          <w:sz w:val="22"/>
+          <w:szCs w:val="22"/>
+        </w:rPr>
         <w:t>De esta manera, se prioriza la extracción de contratos alineados co</w:t>
       </w:r>
       <w:r>
+        <w:rPr>
+          <w:rFonts w:ascii="Segoe UI" w:hAnsi="Segoe UI" w:cs="Segoe UI"/>
+          <w:sz w:val="22"/>
+          <w:szCs w:val="22"/>
+        </w:rPr>
         <w:t xml:space="preserve">n el objetivo y excluye contratos </w:t>
       </w:r>
       <w:r>
+        <w:rPr>
+          <w:rFonts w:ascii="Segoe UI" w:hAnsi="Segoe UI" w:cs="Segoe UI"/>
+          <w:sz w:val="22"/>
+          <w:szCs w:val="22"/>
+        </w:rPr>
         <w:t>no relacionados con infraestructura.</w:t>
       </w:r>
     </w:p>
@@ -442,45 +763,87 @@
           <w:ilvl w:val="2"/>
           <w:numId w:val="3"/>
         </w:numPr>
-      </w:pPr>
-      <w:r>
-        <w:rPr>
+        <w:rPr>
+          <w:rFonts w:ascii="Segoe UI" w:hAnsi="Segoe UI" w:cs="Segoe UI"/>
+          <w:sz w:val="22"/>
+          <w:szCs w:val="22"/>
+        </w:rPr>
+      </w:pPr>
+      <w:r>
+        <w:rPr>
+          <w:rFonts w:ascii="Segoe UI" w:hAnsi="Segoe UI" w:cs="Segoe UI"/>
           <w:b/>
           <w:bCs/>
+          <w:sz w:val="22"/>
+          <w:szCs w:val="22"/>
         </w:rPr>
         <w:t xml:space="preserve">Estructura del RAW </w:t>
       </w:r>
       <w:r>
         <w:rPr>
+          <w:rFonts w:ascii="Segoe UI" w:hAnsi="Segoe UI" w:cs="Segoe UI"/>
           <w:b/>
           <w:bCs/>
+          <w:sz w:val="22"/>
+          <w:szCs w:val="22"/>
         </w:rPr>
         <w:t>data:</w:t>
       </w:r>
     </w:p>
     <w:p>
-      <w:r>
+      <w:pPr>
+        <w:rPr>
+          <w:rFonts w:ascii="Segoe UI" w:hAnsi="Segoe UI" w:cs="Segoe UI"/>
+          <w:sz w:val="22"/>
+          <w:szCs w:val="22"/>
+        </w:rPr>
+      </w:pPr>
+      <w:r>
+        <w:rPr>
+          <w:rFonts w:ascii="Segoe UI" w:hAnsi="Segoe UI" w:cs="Segoe UI"/>
+          <w:sz w:val="22"/>
+          <w:szCs w:val="22"/>
+        </w:rPr>
         <w:t>El raw data se almacena en un archivo Excel</w:t>
       </w:r>
       <w:r>
-        <w:t xml:space="preserve"> de </w:t>
-      </w:r>
-      <w:r>
-        <w:t>8</w:t>
-      </w:r>
-      <w:r>
-        <w:t>,</w:t>
-      </w:r>
-      <w:r>
-        <w:t>421</w:t>
-      </w:r>
-      <w:r>
+        <w:rPr>
+          <w:rFonts w:ascii="Segoe UI" w:hAnsi="Segoe UI" w:cs="Segoe UI"/>
+          <w:sz w:val="22"/>
+          <w:szCs w:val="22"/>
+        </w:rPr>
+        <w:t xml:space="preserve"> de 8,</w:t>
+      </w:r>
+      <w:r>
+        <w:rPr>
+          <w:rFonts w:ascii="Segoe UI" w:hAnsi="Segoe UI" w:cs="Segoe UI"/>
+          <w:sz w:val="22"/>
+          <w:szCs w:val="22"/>
+        </w:rPr>
+        <w:t>400</w:t>
+      </w:r>
+      <w:r>
+        <w:rPr>
+          <w:rFonts w:ascii="Segoe UI" w:hAnsi="Segoe UI" w:cs="Segoe UI"/>
+          <w:sz w:val="22"/>
+          <w:szCs w:val="22"/>
+        </w:rPr>
         <w:t xml:space="preserve"> registros</w:t>
       </w:r>
       <w:r>
+        <w:rPr>
+          <w:rFonts w:ascii="Segoe UI" w:hAnsi="Segoe UI" w:cs="Segoe UI"/>
+          <w:sz w:val="22"/>
+          <w:szCs w:val="22"/>
+        </w:rPr>
         <w:t xml:space="preserve"> que contiene información a nivel contrato, sin transformaciones, preservando la mayor fidelidad posible a la fuente original. </w:t>
       </w:r>
       <w:r>
+        <w:rPr>
+          <w:rFonts w:ascii="Segoe UI" w:hAnsi="Segoe UI" w:cs="Segoe UI"/>
+          <w:sz w:val="22"/>
+          <w:szCs w:val="22"/>
+        </w:rPr>
         <w:t>Las dimensiones principales incluidas son:</w:t>
       </w:r>
     </w:p>
@@ -491,8 +854,18 @@
           <w:ilvl w:val="0"/>
           <w:numId w:val="4"/>
         </w:numPr>
-      </w:pPr>
-      <w:r>
+        <w:rPr>
+          <w:rFonts w:ascii="Segoe UI" w:hAnsi="Segoe UI" w:cs="Segoe UI"/>
+          <w:sz w:val="22"/>
+          <w:szCs w:val="22"/>
+        </w:rPr>
+      </w:pPr>
+      <w:r>
+        <w:rPr>
+          <w:rFonts w:ascii="Segoe UI" w:hAnsi="Segoe UI" w:cs="Segoe UI"/>
+          <w:sz w:val="22"/>
+          <w:szCs w:val="22"/>
+        </w:rPr>
         <w:t>Información de la entidad</w:t>
       </w:r>
     </w:p>
@@ -503,8 +876,18 @@
           <w:ilvl w:val="0"/>
           <w:numId w:val="4"/>
         </w:numPr>
-      </w:pPr>
-      <w:r>
+        <w:rPr>
+          <w:rFonts w:ascii="Segoe UI" w:hAnsi="Segoe UI" w:cs="Segoe UI"/>
+          <w:sz w:val="22"/>
+          <w:szCs w:val="22"/>
+        </w:rPr>
+      </w:pPr>
+      <w:r>
+        <w:rPr>
+          <w:rFonts w:ascii="Segoe UI" w:hAnsi="Segoe UI" w:cs="Segoe UI"/>
+          <w:sz w:val="22"/>
+          <w:szCs w:val="22"/>
+        </w:rPr>
         <w:t>Información del contrato</w:t>
       </w:r>
     </w:p>
@@ -515,9 +898,97 @@
           <w:ilvl w:val="0"/>
           <w:numId w:val="4"/>
         </w:numPr>
-      </w:pPr>
-      <w:r>
-        <w:t>Fechas</w:t>
+        <w:rPr>
+          <w:rFonts w:ascii="Segoe UI" w:hAnsi="Segoe UI" w:cs="Segoe UI"/>
+          <w:sz w:val="22"/>
+          <w:szCs w:val="22"/>
+        </w:rPr>
+      </w:pPr>
+      <w:r>
+        <w:rPr>
+          <w:rFonts w:ascii="Segoe UI" w:hAnsi="Segoe UI" w:cs="Segoe UI"/>
+          <w:sz w:val="22"/>
+          <w:szCs w:val="22"/>
+        </w:rPr>
+        <w:t>Información económica y de financiación</w:t>
+      </w:r>
+    </w:p>
+    <w:p>
+      <w:pPr>
+        <w:rPr>
+          <w:rFonts w:ascii="Segoe UI" w:hAnsi="Segoe UI" w:cs="Segoe UI"/>
+          <w:sz w:val="22"/>
+          <w:szCs w:val="22"/>
+        </w:rPr>
+      </w:pPr>
+      <w:r>
+        <w:rPr>
+          <w:rFonts w:ascii="Segoe UI" w:hAnsi="Segoe UI" w:cs="Segoe UI"/>
+          <w:sz w:val="22"/>
+          <w:szCs w:val="22"/>
+        </w:rPr>
+        <w:t xml:space="preserve">Como consideraciones se reconocen las limitaciones inherentes a la fuente como lo son la heterogeneidad en los textos del objeto contractual, los campos de financiación no estandarizados y las diferencias en el nivel de detalle reportado entre las entidades. </w:t>
+      </w:r>
+    </w:p>
+    <w:p>
+      <w:pPr>
+        <w:pStyle w:val="Prrafodelista"/>
+        <w:numPr>
+          <w:ilvl w:val="1"/>
+          <w:numId w:val="3"/>
+        </w:numPr>
+        <w:rPr>
+          <w:rFonts w:ascii="Segoe UI" w:hAnsi="Segoe UI" w:cs="Segoe UI"/>
+          <w:sz w:val="22"/>
+          <w:szCs w:val="22"/>
+        </w:rPr>
+      </w:pPr>
+      <w:r>
+        <w:rPr>
+          <w:rFonts w:ascii="Segoe UI" w:hAnsi="Segoe UI" w:cs="Segoe UI"/>
+          <w:b/>
+          <w:bCs/>
+          <w:sz w:val="22"/>
+          <w:szCs w:val="22"/>
+        </w:rPr>
+        <w:t xml:space="preserve">Filtros </w:t>
+      </w:r>
+      <w:r>
+        <w:rPr>
+          <w:rFonts w:ascii="Segoe UI" w:hAnsi="Segoe UI" w:cs="Segoe UI"/>
+          <w:b/>
+          <w:bCs/>
+          <w:sz w:val="22"/>
+          <w:szCs w:val="22"/>
+        </w:rPr>
+        <w:t xml:space="preserve">y clasificación </w:t>
+      </w:r>
+      <w:r>
+        <w:rPr>
+          <w:rFonts w:ascii="Segoe UI" w:hAnsi="Segoe UI" w:cs="Segoe UI"/>
+          <w:b/>
+          <w:bCs/>
+          <w:sz w:val="22"/>
+          <w:szCs w:val="22"/>
+        </w:rPr>
+        <w:t>de datos:</w:t>
+      </w:r>
+    </w:p>
+    <w:p>
+      <w:pPr>
+        <w:rPr>
+          <w:rFonts w:ascii="Segoe UI" w:hAnsi="Segoe UI" w:cs="Segoe UI"/>
+          <w:sz w:val="22"/>
+          <w:szCs w:val="22"/>
+        </w:rPr>
+      </w:pPr>
+      <w:r>
+        <w:rPr>
+          <w:rFonts w:ascii="Segoe UI" w:hAnsi="Segoe UI" w:cs="Segoe UI"/>
+          <w:sz w:val="22"/>
+          <w:szCs w:val="22"/>
+        </w:rPr>
+        <w:t>Se realizan diferentes filtros y clasificaciones para seleccionar los datos de mayor interés.</w:t>
       </w:r>
     </w:p>
     <w:p>
@@ -527,36 +998,291 @@
           <w:ilvl w:val="0"/>
           <w:numId w:val="4"/>
         </w:numPr>
-      </w:pPr>
-      <w:r>
-        <w:t>Información económica y de financiación</w:t>
-      </w:r>
-    </w:p>
-    <w:p>
-      <w:r>
-        <w:t xml:space="preserve">Como consideraciones se reconocen las limitaciones inherentes a la fuente como lo son la heterogeneidad en los textos del objeto contractual, los campos de financiación no estandarizados y las diferencias en el nivel de detalle reportado entre las entidades. </w:t>
-      </w:r>
-    </w:p>
-    <w:p/>
+        <w:rPr>
+          <w:rFonts w:ascii="Segoe UI" w:hAnsi="Segoe UI" w:cs="Segoe UI"/>
+          <w:sz w:val="22"/>
+          <w:szCs w:val="22"/>
+        </w:rPr>
+      </w:pPr>
+      <w:r>
+        <w:rPr>
+          <w:rFonts w:ascii="Segoe UI" w:hAnsi="Segoe UI" w:cs="Segoe UI"/>
+          <w:sz w:val="22"/>
+          <w:szCs w:val="22"/>
+        </w:rPr>
+        <w:t>Estado</w:t>
+      </w:r>
+      <w:r>
+        <w:rPr>
+          <w:rFonts w:ascii="Segoe UI" w:hAnsi="Segoe UI" w:cs="Segoe UI"/>
+          <w:sz w:val="22"/>
+          <w:szCs w:val="22"/>
+        </w:rPr>
+        <w:t xml:space="preserve"> del contrato:</w:t>
+      </w:r>
+      <w:r>
+        <w:rPr>
+          <w:rFonts w:ascii="Segoe UI" w:hAnsi="Segoe UI" w:cs="Segoe UI"/>
+          <w:b/>
+          <w:bCs/>
+          <w:sz w:val="22"/>
+          <w:szCs w:val="22"/>
+        </w:rPr>
+        <w:t xml:space="preserve"> </w:t>
+      </w:r>
+      <w:r>
+        <w:rPr>
+          <w:rFonts w:ascii="Segoe UI" w:hAnsi="Segoe UI" w:cs="Segoe UI"/>
+          <w:sz w:val="22"/>
+          <w:szCs w:val="22"/>
+        </w:rPr>
+        <w:t xml:space="preserve">Se seleccionan contratos cuyo estado de ejecución </w:t>
+      </w:r>
+      <w:r>
+        <w:rPr>
+          <w:rFonts w:ascii="Segoe UI" w:hAnsi="Segoe UI" w:cs="Segoe UI"/>
+          <w:sz w:val="22"/>
+          <w:szCs w:val="22"/>
+        </w:rPr>
+        <w:t>está terminado</w:t>
+      </w:r>
+      <w:r>
+        <w:rPr>
+          <w:rFonts w:ascii="Segoe UI" w:hAnsi="Segoe UI" w:cs="Segoe UI"/>
+          <w:sz w:val="22"/>
+          <w:szCs w:val="22"/>
+        </w:rPr>
+        <w:t>, modificado, en ejecución o cerrados, esto representa el 92.39% del raw data (</w:t>
+      </w:r>
+      <w:r>
+        <w:rPr>
+          <w:rFonts w:ascii="Segoe UI" w:hAnsi="Segoe UI" w:cs="Segoe UI"/>
+          <w:sz w:val="22"/>
+          <w:szCs w:val="22"/>
+        </w:rPr>
+        <w:t>7,761).</w:t>
+      </w:r>
+    </w:p>
     <w:p>
       <w:pPr>
         <w:pStyle w:val="Prrafodelista"/>
-      </w:pPr>
+        <w:numPr>
+          <w:ilvl w:val="0"/>
+          <w:numId w:val="4"/>
+        </w:numPr>
+        <w:rPr>
+          <w:rFonts w:ascii="Segoe UI" w:hAnsi="Segoe UI" w:cs="Segoe UI"/>
+          <w:sz w:val="22"/>
+          <w:szCs w:val="22"/>
+        </w:rPr>
+      </w:pPr>
+      <w:r>
+        <w:rPr>
+          <w:rFonts w:ascii="Segoe UI" w:hAnsi="Segoe UI" w:cs="Segoe UI"/>
+          <w:sz w:val="22"/>
+          <w:szCs w:val="22"/>
+        </w:rPr>
+        <w:t>Familia UNSPSC:</w:t>
+      </w:r>
+      <w:r>
+        <w:rPr>
+          <w:rFonts w:ascii="Segoe UI" w:hAnsi="Segoe UI" w:cs="Segoe UI"/>
+          <w:sz w:val="22"/>
+          <w:szCs w:val="22"/>
+        </w:rPr>
+        <w:t xml:space="preserve"> </w:t>
+      </w:r>
+      <w:r>
+        <w:rPr>
+          <w:rFonts w:ascii="Segoe UI" w:hAnsi="Segoe UI" w:cs="Segoe UI"/>
+          <w:sz w:val="22"/>
+          <w:szCs w:val="22"/>
+        </w:rPr>
+        <w:t xml:space="preserve">Clasificación por familia, según el código </w:t>
+      </w:r>
+      <w:r>
+        <w:rPr>
+          <w:rFonts w:ascii="Segoe UI" w:hAnsi="Segoe UI" w:cs="Segoe UI"/>
+          <w:sz w:val="22"/>
+          <w:szCs w:val="22"/>
+        </w:rPr>
+        <w:t>en 5 ramas.</w:t>
+      </w:r>
     </w:p>
     <w:p>
       <w:pPr>
         <w:pStyle w:val="Prrafodelista"/>
         <w:rPr>
-          <w:lang w:val="es-MX"/>
-        </w:rPr>
-      </w:pPr>
-    </w:p>
-    <w:p>
-      <w:pPr>
-        <w:rPr>
-          <w:rFonts w:ascii="Segoe UI" w:hAnsi="Segoe UI" w:cs="Segoe UI"/>
-          <w:sz w:val="20"/>
-          <w:szCs w:val="20"/>
+          <w:rFonts w:ascii="Segoe UI" w:hAnsi="Segoe UI" w:cs="Segoe UI"/>
+          <w:sz w:val="22"/>
+          <w:szCs w:val="22"/>
+        </w:rPr>
+      </w:pPr>
+    </w:p>
+    <w:p>
+      <w:pPr>
+        <w:pStyle w:val="Prrafodelista"/>
+        <w:numPr>
+          <w:ilvl w:val="1"/>
+          <w:numId w:val="3"/>
+        </w:numPr>
+        <w:rPr>
+          <w:rFonts w:ascii="Segoe UI" w:hAnsi="Segoe UI" w:cs="Segoe UI"/>
+          <w:sz w:val="22"/>
+          <w:szCs w:val="22"/>
+        </w:rPr>
+      </w:pPr>
+      <w:r>
+        <w:rPr>
+          <w:rFonts w:ascii="Segoe UI" w:hAnsi="Segoe UI" w:cs="Segoe UI"/>
+          <w:b/>
+          <w:bCs/>
+          <w:sz w:val="22"/>
+          <w:szCs w:val="22"/>
+        </w:rPr>
+        <w:t>Procesamiento de lenguaje:</w:t>
+      </w:r>
+    </w:p>
+    <w:p>
+      <w:pPr>
+        <w:rPr>
+          <w:rFonts w:ascii="Segoe UI" w:hAnsi="Segoe UI" w:cs="Segoe UI"/>
+          <w:sz w:val="22"/>
+          <w:szCs w:val="22"/>
+        </w:rPr>
+      </w:pPr>
+      <w:r>
+        <w:rPr>
+          <w:rFonts w:ascii="Segoe UI" w:hAnsi="Segoe UI" w:cs="Segoe UI"/>
+          <w:sz w:val="22"/>
+          <w:szCs w:val="22"/>
+        </w:rPr>
+        <w:t xml:space="preserve">Para lograr </w:t>
+      </w:r>
+      <w:r>
+        <w:rPr>
+          <w:rFonts w:ascii="Segoe UI" w:hAnsi="Segoe UI" w:cs="Segoe UI"/>
+          <w:sz w:val="22"/>
+          <w:szCs w:val="22"/>
+        </w:rPr>
+        <w:t xml:space="preserve">categorizar los proyectos se realiza una extracción de información </w:t>
+      </w:r>
+      <w:r>
+        <w:rPr>
+          <w:rFonts w:ascii="Segoe UI" w:hAnsi="Segoe UI" w:cs="Segoe UI"/>
+          <w:sz w:val="22"/>
+          <w:szCs w:val="22"/>
+        </w:rPr>
+        <w:t>desde la descripción del contrato, procesando el texto hasta estandarizarlo, eliminando un listado de palabras no relevantes</w:t>
+      </w:r>
+      <w:r>
+        <w:rPr>
+          <w:rFonts w:ascii="Segoe UI" w:hAnsi="Segoe UI" w:cs="Segoe UI"/>
+          <w:sz w:val="22"/>
+          <w:szCs w:val="22"/>
+        </w:rPr>
+        <w:t xml:space="preserve">. </w:t>
+      </w:r>
+    </w:p>
+    <w:p>
+      <w:pPr>
+        <w:rPr>
+          <w:rFonts w:ascii="Segoe UI" w:hAnsi="Segoe UI" w:cs="Segoe UI"/>
+          <w:sz w:val="22"/>
+          <w:szCs w:val="22"/>
+        </w:rPr>
+      </w:pPr>
+      <w:r>
+        <w:rPr>
+          <w:rFonts w:ascii="Segoe UI" w:hAnsi="Segoe UI" w:cs="Segoe UI"/>
+          <w:sz w:val="22"/>
+          <w:szCs w:val="22"/>
+        </w:rPr>
+        <w:t xml:space="preserve">Se crean las variables relacionadas con las categorías por objeto contractual </w:t>
+      </w:r>
+      <w:proofErr w:type="gramStart"/>
+      <w:r>
+        <w:rPr>
+          <w:rFonts w:ascii="Segoe UI" w:hAnsi="Segoe UI" w:cs="Segoe UI"/>
+          <w:sz w:val="22"/>
+          <w:szCs w:val="22"/>
+        </w:rPr>
+        <w:t>y  el</w:t>
+      </w:r>
+      <w:proofErr w:type="gramEnd"/>
+      <w:r>
+        <w:rPr>
+          <w:rFonts w:ascii="Segoe UI" w:hAnsi="Segoe UI" w:cs="Segoe UI"/>
+          <w:sz w:val="22"/>
+          <w:szCs w:val="22"/>
+        </w:rPr>
+        <w:t xml:space="preserve"> sector del proyecto.</w:t>
+      </w:r>
+    </w:p>
+    <w:p>
+      <w:pPr>
+        <w:rPr>
+          <w:rFonts w:ascii="Segoe UI" w:hAnsi="Segoe UI" w:cs="Segoe UI"/>
+          <w:sz w:val="22"/>
+          <w:szCs w:val="22"/>
+        </w:rPr>
+      </w:pPr>
+    </w:p>
+    <w:p>
+      <w:pPr>
+        <w:rPr>
+          <w:rFonts w:ascii="Segoe UI" w:hAnsi="Segoe UI" w:cs="Segoe UI"/>
+          <w:sz w:val="22"/>
+          <w:szCs w:val="22"/>
+        </w:rPr>
+      </w:pPr>
+    </w:p>
+    <w:p>
+      <w:pPr>
+        <w:ind w:left="360"/>
+        <w:rPr>
+          <w:rFonts w:ascii="Segoe UI" w:hAnsi="Segoe UI" w:cs="Segoe UI"/>
+          <w:sz w:val="22"/>
+          <w:szCs w:val="22"/>
+        </w:rPr>
+      </w:pPr>
+    </w:p>
+    <w:p>
+      <w:pPr>
+        <w:rPr>
+          <w:rFonts w:ascii="Segoe UI" w:hAnsi="Segoe UI" w:cs="Segoe UI"/>
+          <w:sz w:val="22"/>
+          <w:szCs w:val="22"/>
+        </w:rPr>
+      </w:pPr>
+    </w:p>
+    <w:p>
+      <w:pPr>
+        <w:pStyle w:val="Prrafodelista"/>
+        <w:rPr>
+          <w:rFonts w:ascii="Segoe UI" w:hAnsi="Segoe UI" w:cs="Segoe UI"/>
+          <w:sz w:val="22"/>
+          <w:szCs w:val="22"/>
+        </w:rPr>
+      </w:pPr>
+    </w:p>
+    <w:p>
+      <w:pPr>
+        <w:pStyle w:val="Prrafodelista"/>
+        <w:rPr>
+          <w:rFonts w:ascii="Segoe UI" w:hAnsi="Segoe UI" w:cs="Segoe UI"/>
+          <w:sz w:val="22"/>
+          <w:szCs w:val="22"/>
+          <w:lang w:val="es-MX"/>
+        </w:rPr>
+      </w:pPr>
+    </w:p>
+    <w:p>
+      <w:pPr>
+        <w:rPr>
+          <w:rFonts w:ascii="Segoe UI" w:hAnsi="Segoe UI" w:cs="Segoe UI"/>
+          <w:sz w:val="22"/>
+          <w:szCs w:val="22"/>
           <w:lang w:val="es-MX"/>
         </w:rPr>
       </w:pPr>
@@ -800,6 +1526,119 @@
     </w:lvl>
   </w:abstractNum>
   <w:abstractNum w:abstractNumId="2" w15:restartNumberingAfterBreak="0">
+    <w:nsid w:val="4A9F704F"/>
+    <w:multiLevelType w:val="hybridMultilevel"/>
+    <w:tmpl w:val="9E5CA5D6"/>
+    <w:lvl w:ilvl="0" w:tplc="EBCCAB2E">
+      <w:start w:val="1"/>
+      <w:numFmt w:val="bullet"/>
+      <w:lvlText w:val="-"/>
+      <w:lvlJc w:val="left"/>
+      <w:pPr>
+        <w:ind w:left="720" w:hanging="360"/>
+      </w:pPr>
+      <w:rPr>
+        <w:rFonts w:ascii="Segoe UI" w:eastAsiaTheme="minorHAnsi" w:hAnsi="Segoe UI" w:cs="Segoe UI" w:hint="default"/>
+      </w:rPr>
+    </w:lvl>
+    <w:lvl w:ilvl="1" w:tplc="240A0003" w:tentative="1">
+      <w:start w:val="1"/>
+      <w:numFmt w:val="bullet"/>
+      <w:lvlText w:val="o"/>
+      <w:lvlJc w:val="left"/>
+      <w:pPr>
+        <w:ind w:left="1440" w:hanging="360"/>
+      </w:pPr>
+      <w:rPr>
+        <w:rFonts w:ascii="Courier New" w:hAnsi="Courier New" w:cs="Courier New" w:hint="default"/>
+      </w:rPr>
+    </w:lvl>
+    <w:lvl w:ilvl="2" w:tplc="240A0005" w:tentative="1">
+      <w:start w:val="1"/>
+      <w:numFmt w:val="bullet"/>
+      <w:lvlText w:val=""/>
+      <w:lvlJc w:val="left"/>
+      <w:pPr>
+        <w:ind w:left="2160" w:hanging="360"/>
+      </w:pPr>
+      <w:rPr>
+        <w:rFonts w:ascii="Wingdings" w:hAnsi="Wingdings" w:hint="default"/>
+      </w:rPr>
+    </w:lvl>
+    <w:lvl w:ilvl="3" w:tplc="240A0001" w:tentative="1">
+      <w:start w:val="1"/>
+      <w:numFmt w:val="bullet"/>
+      <w:lvlText w:val=""/>
+      <w:lvlJc w:val="left"/>
+      <w:pPr>
+        <w:ind w:left="2880" w:hanging="360"/>
+      </w:pPr>
+      <w:rPr>
+        <w:rFonts w:ascii="Symbol" w:hAnsi="Symbol" w:hint="default"/>
+      </w:rPr>
+    </w:lvl>
+    <w:lvl w:ilvl="4" w:tplc="240A0003" w:tentative="1">
+      <w:start w:val="1"/>
+      <w:numFmt w:val="bullet"/>
+      <w:lvlText w:val="o"/>
+      <w:lvlJc w:val="left"/>
+      <w:pPr>
+        <w:ind w:left="3600" w:hanging="360"/>
+      </w:pPr>
+      <w:rPr>
+        <w:rFonts w:ascii="Courier New" w:hAnsi="Courier New" w:cs="Courier New" w:hint="default"/>
+      </w:rPr>
+    </w:lvl>
+    <w:lvl w:ilvl="5" w:tplc="240A0005" w:tentative="1">
+      <w:start w:val="1"/>
+      <w:numFmt w:val="bullet"/>
+      <w:lvlText w:val=""/>
+      <w:lvlJc w:val="left"/>
+      <w:pPr>
+        <w:ind w:left="4320" w:hanging="360"/>
+      </w:pPr>
+      <w:rPr>
+        <w:rFonts w:ascii="Wingdings" w:hAnsi="Wingdings" w:hint="default"/>
+      </w:rPr>
+    </w:lvl>
+    <w:lvl w:ilvl="6" w:tplc="240A0001" w:tentative="1">
+      <w:start w:val="1"/>
+      <w:numFmt w:val="bullet"/>
+      <w:lvlText w:val=""/>
+      <w:lvlJc w:val="left"/>
+      <w:pPr>
+        <w:ind w:left="5040" w:hanging="360"/>
+      </w:pPr>
+      <w:rPr>
+        <w:rFonts w:ascii="Symbol" w:hAnsi="Symbol" w:hint="default"/>
+      </w:rPr>
+    </w:lvl>
+    <w:lvl w:ilvl="7" w:tplc="240A0003" w:tentative="1">
+      <w:start w:val="1"/>
+      <w:numFmt w:val="bullet"/>
+      <w:lvlText w:val="o"/>
+      <w:lvlJc w:val="left"/>
+      <w:pPr>
+        <w:ind w:left="5760" w:hanging="360"/>
+      </w:pPr>
+      <w:rPr>
+        <w:rFonts w:ascii="Courier New" w:hAnsi="Courier New" w:cs="Courier New" w:hint="default"/>
+      </w:rPr>
+    </w:lvl>
+    <w:lvl w:ilvl="8" w:tplc="240A0005" w:tentative="1">
+      <w:start w:val="1"/>
+      <w:numFmt w:val="bullet"/>
+      <w:lvlText w:val=""/>
+      <w:lvlJc w:val="left"/>
+      <w:pPr>
+        <w:ind w:left="6480" w:hanging="360"/>
+      </w:pPr>
+      <w:rPr>
+        <w:rFonts w:ascii="Wingdings" w:hAnsi="Wingdings" w:hint="default"/>
+      </w:rPr>
+    </w:lvl>
+  </w:abstractNum>
+  <w:abstractNum w:abstractNumId="3" w15:restartNumberingAfterBreak="0">
     <w:nsid w:val="52FF37B5"/>
     <w:multiLevelType w:val="multilevel"/>
     <w:tmpl w:val="01428EA8"/>
@@ -920,7 +1759,119 @@
       </w:rPr>
     </w:lvl>
   </w:abstractNum>
-  <w:abstractNum w:abstractNumId="3" w15:restartNumberingAfterBreak="0">
+  <w:abstractNum w:abstractNumId="4" w15:restartNumberingAfterBreak="0">
+    <w:nsid w:val="59D047A8"/>
+    <w:multiLevelType w:val="hybridMultilevel"/>
+    <w:tmpl w:val="2A9A9E94"/>
+    <w:lvl w:ilvl="0" w:tplc="86341230">
+      <w:numFmt w:val="bullet"/>
+      <w:lvlText w:val="-"/>
+      <w:lvlJc w:val="left"/>
+      <w:pPr>
+        <w:ind w:left="720" w:hanging="360"/>
+      </w:pPr>
+      <w:rPr>
+        <w:rFonts w:ascii="Segoe UI" w:eastAsiaTheme="minorHAnsi" w:hAnsi="Segoe UI" w:cs="Segoe UI" w:hint="default"/>
+      </w:rPr>
+    </w:lvl>
+    <w:lvl w:ilvl="1" w:tplc="240A0003" w:tentative="1">
+      <w:start w:val="1"/>
+      <w:numFmt w:val="bullet"/>
+      <w:lvlText w:val="o"/>
+      <w:lvlJc w:val="left"/>
+      <w:pPr>
+        <w:ind w:left="1440" w:hanging="360"/>
+      </w:pPr>
+      <w:rPr>
+        <w:rFonts w:ascii="Courier New" w:hAnsi="Courier New" w:cs="Courier New" w:hint="default"/>
+      </w:rPr>
+    </w:lvl>
+    <w:lvl w:ilvl="2" w:tplc="240A0005" w:tentative="1">
+      <w:start w:val="1"/>
+      <w:numFmt w:val="bullet"/>
+      <w:lvlText w:val=""/>
+      <w:lvlJc w:val="left"/>
+      <w:pPr>
+        <w:ind w:left="2160" w:hanging="360"/>
+      </w:pPr>
+      <w:rPr>
+        <w:rFonts w:ascii="Wingdings" w:hAnsi="Wingdings" w:hint="default"/>
+      </w:rPr>
+    </w:lvl>
+    <w:lvl w:ilvl="3" w:tplc="240A0001" w:tentative="1">
+      <w:start w:val="1"/>
+      <w:numFmt w:val="bullet"/>
+      <w:lvlText w:val=""/>
+      <w:lvlJc w:val="left"/>
+      <w:pPr>
+        <w:ind w:left="2880" w:hanging="360"/>
+      </w:pPr>
+      <w:rPr>
+        <w:rFonts w:ascii="Symbol" w:hAnsi="Symbol" w:hint="default"/>
+      </w:rPr>
+    </w:lvl>
+    <w:lvl w:ilvl="4" w:tplc="240A0003" w:tentative="1">
+      <w:start w:val="1"/>
+      <w:numFmt w:val="bullet"/>
+      <w:lvlText w:val="o"/>
+      <w:lvlJc w:val="left"/>
+      <w:pPr>
+        <w:ind w:left="3600" w:hanging="360"/>
+      </w:pPr>
+      <w:rPr>
+        <w:rFonts w:ascii="Courier New" w:hAnsi="Courier New" w:cs="Courier New" w:hint="default"/>
+      </w:rPr>
+    </w:lvl>
+    <w:lvl w:ilvl="5" w:tplc="240A0005" w:tentative="1">
+      <w:start w:val="1"/>
+      <w:numFmt w:val="bullet"/>
+      <w:lvlText w:val=""/>
+      <w:lvlJc w:val="left"/>
+      <w:pPr>
+        <w:ind w:left="4320" w:hanging="360"/>
+      </w:pPr>
+      <w:rPr>
+        <w:rFonts w:ascii="Wingdings" w:hAnsi="Wingdings" w:hint="default"/>
+      </w:rPr>
+    </w:lvl>
+    <w:lvl w:ilvl="6" w:tplc="240A0001" w:tentative="1">
+      <w:start w:val="1"/>
+      <w:numFmt w:val="bullet"/>
+      <w:lvlText w:val=""/>
+      <w:lvlJc w:val="left"/>
+      <w:pPr>
+        <w:ind w:left="5040" w:hanging="360"/>
+      </w:pPr>
+      <w:rPr>
+        <w:rFonts w:ascii="Symbol" w:hAnsi="Symbol" w:hint="default"/>
+      </w:rPr>
+    </w:lvl>
+    <w:lvl w:ilvl="7" w:tplc="240A0003" w:tentative="1">
+      <w:start w:val="1"/>
+      <w:numFmt w:val="bullet"/>
+      <w:lvlText w:val="o"/>
+      <w:lvlJc w:val="left"/>
+      <w:pPr>
+        <w:ind w:left="5760" w:hanging="360"/>
+      </w:pPr>
+      <w:rPr>
+        <w:rFonts w:ascii="Courier New" w:hAnsi="Courier New" w:cs="Courier New" w:hint="default"/>
+      </w:rPr>
+    </w:lvl>
+    <w:lvl w:ilvl="8" w:tplc="240A0005" w:tentative="1">
+      <w:start w:val="1"/>
+      <w:numFmt w:val="bullet"/>
+      <w:lvlText w:val=""/>
+      <w:lvlJc w:val="left"/>
+      <w:pPr>
+        <w:ind w:left="6480" w:hanging="360"/>
+      </w:pPr>
+      <w:rPr>
+        <w:rFonts w:ascii="Wingdings" w:hAnsi="Wingdings" w:hint="default"/>
+      </w:rPr>
+    </w:lvl>
+  </w:abstractNum>
+  <w:abstractNum w:abstractNumId="5" w15:restartNumberingAfterBreak="0">
     <w:nsid w:val="6A6D2D2D"/>
     <w:multiLevelType w:val="multilevel"/>
     <w:tmpl w:val="01428EA8"/>
@@ -1041,7 +1992,7 @@
       </w:rPr>
     </w:lvl>
   </w:abstractNum>
-  <w:abstractNum w:abstractNumId="4" w15:restartNumberingAfterBreak="0">
+  <w:abstractNum w:abstractNumId="6" w15:restartNumberingAfterBreak="0">
     <w:nsid w:val="6B4A363A"/>
     <w:multiLevelType w:val="multilevel"/>
     <w:tmpl w:val="01428EA8"/>
@@ -1162,7 +2113,233 @@
       </w:rPr>
     </w:lvl>
   </w:abstractNum>
-  <w:abstractNum w:abstractNumId="5" w15:restartNumberingAfterBreak="0">
+  <w:abstractNum w:abstractNumId="7" w15:restartNumberingAfterBreak="0">
+    <w:nsid w:val="75952FDC"/>
+    <w:multiLevelType w:val="hybridMultilevel"/>
+    <w:tmpl w:val="3C108F62"/>
+    <w:lvl w:ilvl="0" w:tplc="6966FF5E">
+      <w:start w:val="1"/>
+      <w:numFmt w:val="bullet"/>
+      <w:lvlText w:val="-"/>
+      <w:lvlJc w:val="left"/>
+      <w:pPr>
+        <w:ind w:left="720" w:hanging="360"/>
+      </w:pPr>
+      <w:rPr>
+        <w:rFonts w:ascii="Aptos" w:eastAsiaTheme="minorHAnsi" w:hAnsi="Aptos" w:cstheme="minorBidi" w:hint="default"/>
+      </w:rPr>
+    </w:lvl>
+    <w:lvl w:ilvl="1" w:tplc="240A0003" w:tentative="1">
+      <w:start w:val="1"/>
+      <w:numFmt w:val="bullet"/>
+      <w:lvlText w:val="o"/>
+      <w:lvlJc w:val="left"/>
+      <w:pPr>
+        <w:ind w:left="1440" w:hanging="360"/>
+      </w:pPr>
+      <w:rPr>
+        <w:rFonts w:ascii="Courier New" w:hAnsi="Courier New" w:cs="Courier New" w:hint="default"/>
+      </w:rPr>
+    </w:lvl>
+    <w:lvl w:ilvl="2" w:tplc="240A0005" w:tentative="1">
+      <w:start w:val="1"/>
+      <w:numFmt w:val="bullet"/>
+      <w:lvlText w:val=""/>
+      <w:lvlJc w:val="left"/>
+      <w:pPr>
+        <w:ind w:left="2160" w:hanging="360"/>
+      </w:pPr>
+      <w:rPr>
+        <w:rFonts w:ascii="Wingdings" w:hAnsi="Wingdings" w:hint="default"/>
+      </w:rPr>
+    </w:lvl>
+    <w:lvl w:ilvl="3" w:tplc="240A0001" w:tentative="1">
+      <w:start w:val="1"/>
+      <w:numFmt w:val="bullet"/>
+      <w:lvlText w:val=""/>
+      <w:lvlJc w:val="left"/>
+      <w:pPr>
+        <w:ind w:left="2880" w:hanging="360"/>
+      </w:pPr>
+      <w:rPr>
+        <w:rFonts w:ascii="Symbol" w:hAnsi="Symbol" w:hint="default"/>
+      </w:rPr>
+    </w:lvl>
+    <w:lvl w:ilvl="4" w:tplc="240A0003" w:tentative="1">
+      <w:start w:val="1"/>
+      <w:numFmt w:val="bullet"/>
+      <w:lvlText w:val="o"/>
+      <w:lvlJc w:val="left"/>
+      <w:pPr>
+        <w:ind w:left="3600" w:hanging="360"/>
+      </w:pPr>
+      <w:rPr>
+        <w:rFonts w:ascii="Courier New" w:hAnsi="Courier New" w:cs="Courier New" w:hint="default"/>
+      </w:rPr>
+    </w:lvl>
+    <w:lvl w:ilvl="5" w:tplc="240A0005" w:tentative="1">
+      <w:start w:val="1"/>
+      <w:numFmt w:val="bullet"/>
+      <w:lvlText w:val=""/>
+      <w:lvlJc w:val="left"/>
+      <w:pPr>
+        <w:ind w:left="4320" w:hanging="360"/>
+      </w:pPr>
+      <w:rPr>
+        <w:rFonts w:ascii="Wingdings" w:hAnsi="Wingdings" w:hint="default"/>
+      </w:rPr>
+    </w:lvl>
+    <w:lvl w:ilvl="6" w:tplc="240A0001" w:tentative="1">
+      <w:start w:val="1"/>
+      <w:numFmt w:val="bullet"/>
+      <w:lvlText w:val=""/>
+      <w:lvlJc w:val="left"/>
+      <w:pPr>
+        <w:ind w:left="5040" w:hanging="360"/>
+      </w:pPr>
+      <w:rPr>
+        <w:rFonts w:ascii="Symbol" w:hAnsi="Symbol" w:hint="default"/>
+      </w:rPr>
+    </w:lvl>
+    <w:lvl w:ilvl="7" w:tplc="240A0003" w:tentative="1">
+      <w:start w:val="1"/>
+      <w:numFmt w:val="bullet"/>
+      <w:lvlText w:val="o"/>
+      <w:lvlJc w:val="left"/>
+      <w:pPr>
+        <w:ind w:left="5760" w:hanging="360"/>
+      </w:pPr>
+      <w:rPr>
+        <w:rFonts w:ascii="Courier New" w:hAnsi="Courier New" w:cs="Courier New" w:hint="default"/>
+      </w:rPr>
+    </w:lvl>
+    <w:lvl w:ilvl="8" w:tplc="240A0005" w:tentative="1">
+      <w:start w:val="1"/>
+      <w:numFmt w:val="bullet"/>
+      <w:lvlText w:val=""/>
+      <w:lvlJc w:val="left"/>
+      <w:pPr>
+        <w:ind w:left="6480" w:hanging="360"/>
+      </w:pPr>
+      <w:rPr>
+        <w:rFonts w:ascii="Wingdings" w:hAnsi="Wingdings" w:hint="default"/>
+      </w:rPr>
+    </w:lvl>
+  </w:abstractNum>
+  <w:abstractNum w:abstractNumId="8" w15:restartNumberingAfterBreak="0">
+    <w:nsid w:val="78174A8C"/>
+    <w:multiLevelType w:val="hybridMultilevel"/>
+    <w:tmpl w:val="02A82B34"/>
+    <w:lvl w:ilvl="0" w:tplc="5568E31A">
+      <w:start w:val="1"/>
+      <w:numFmt w:val="bullet"/>
+      <w:lvlText w:val="-"/>
+      <w:lvlJc w:val="left"/>
+      <w:pPr>
+        <w:ind w:left="720" w:hanging="360"/>
+      </w:pPr>
+      <w:rPr>
+        <w:rFonts w:ascii="Segoe UI" w:eastAsiaTheme="minorHAnsi" w:hAnsi="Segoe UI" w:cs="Segoe UI" w:hint="default"/>
+      </w:rPr>
+    </w:lvl>
+    <w:lvl w:ilvl="1" w:tplc="240A0003" w:tentative="1">
+      <w:start w:val="1"/>
+      <w:numFmt w:val="bullet"/>
+      <w:lvlText w:val="o"/>
+      <w:lvlJc w:val="left"/>
+      <w:pPr>
+        <w:ind w:left="1440" w:hanging="360"/>
+      </w:pPr>
+      <w:rPr>
+        <w:rFonts w:ascii="Courier New" w:hAnsi="Courier New" w:cs="Courier New" w:hint="default"/>
+      </w:rPr>
+    </w:lvl>
+    <w:lvl w:ilvl="2" w:tplc="240A0005" w:tentative="1">
+      <w:start w:val="1"/>
+      <w:numFmt w:val="bullet"/>
+      <w:lvlText w:val=""/>
+      <w:lvlJc w:val="left"/>
+      <w:pPr>
+        <w:ind w:left="2160" w:hanging="360"/>
+      </w:pPr>
+      <w:rPr>
+        <w:rFonts w:ascii="Wingdings" w:hAnsi="Wingdings" w:hint="default"/>
+      </w:rPr>
+    </w:lvl>
+    <w:lvl w:ilvl="3" w:tplc="240A0001" w:tentative="1">
+      <w:start w:val="1"/>
+      <w:numFmt w:val="bullet"/>
+      <w:lvlText w:val=""/>
+      <w:lvlJc w:val="left"/>
+      <w:pPr>
+        <w:ind w:left="2880" w:hanging="360"/>
+      </w:pPr>
+      <w:rPr>
+        <w:rFonts w:ascii="Symbol" w:hAnsi="Symbol" w:hint="default"/>
+      </w:rPr>
+    </w:lvl>
+    <w:lvl w:ilvl="4" w:tplc="240A0003" w:tentative="1">
+      <w:start w:val="1"/>
+      <w:numFmt w:val="bullet"/>
+      <w:lvlText w:val="o"/>
+      <w:lvlJc w:val="left"/>
+      <w:pPr>
+        <w:ind w:left="3600" w:hanging="360"/>
+      </w:pPr>
+      <w:rPr>
+        <w:rFonts w:ascii="Courier New" w:hAnsi="Courier New" w:cs="Courier New" w:hint="default"/>
+      </w:rPr>
+    </w:lvl>
+    <w:lvl w:ilvl="5" w:tplc="240A0005" w:tentative="1">
+      <w:start w:val="1"/>
+      <w:numFmt w:val="bullet"/>
+      <w:lvlText w:val=""/>
+      <w:lvlJc w:val="left"/>
+      <w:pPr>
+        <w:ind w:left="4320" w:hanging="360"/>
+      </w:pPr>
+      <w:rPr>
+        <w:rFonts w:ascii="Wingdings" w:hAnsi="Wingdings" w:hint="default"/>
+      </w:rPr>
+    </w:lvl>
+    <w:lvl w:ilvl="6" w:tplc="240A0001" w:tentative="1">
+      <w:start w:val="1"/>
+      <w:numFmt w:val="bullet"/>
+      <w:lvlText w:val=""/>
+      <w:lvlJc w:val="left"/>
+      <w:pPr>
+        <w:ind w:left="5040" w:hanging="360"/>
+      </w:pPr>
+      <w:rPr>
+        <w:rFonts w:ascii="Symbol" w:hAnsi="Symbol" w:hint="default"/>
+      </w:rPr>
+    </w:lvl>
+    <w:lvl w:ilvl="7" w:tplc="240A0003" w:tentative="1">
+      <w:start w:val="1"/>
+      <w:numFmt w:val="bullet"/>
+      <w:lvlText w:val="o"/>
+      <w:lvlJc w:val="left"/>
+      <w:pPr>
+        <w:ind w:left="5760" w:hanging="360"/>
+      </w:pPr>
+      <w:rPr>
+        <w:rFonts w:ascii="Courier New" w:hAnsi="Courier New" w:cs="Courier New" w:hint="default"/>
+      </w:rPr>
+    </w:lvl>
+    <w:lvl w:ilvl="8" w:tplc="240A0005" w:tentative="1">
+      <w:start w:val="1"/>
+      <w:numFmt w:val="bullet"/>
+      <w:lvlText w:val=""/>
+      <w:lvlJc w:val="left"/>
+      <w:pPr>
+        <w:ind w:left="6480" w:hanging="360"/>
+      </w:pPr>
+      <w:rPr>
+        <w:rFonts w:ascii="Wingdings" w:hAnsi="Wingdings" w:hint="default"/>
+      </w:rPr>
+    </w:lvl>
+  </w:abstractNum>
+  <w:abstractNum w:abstractNumId="9" w15:restartNumberingAfterBreak="0">
     <w:nsid w:val="79AD243C"/>
     <w:multiLevelType w:val="hybridMultilevel"/>
     <w:tmpl w:val="2480CF8A"/>
@@ -1251,23 +2428,151 @@
       </w:pPr>
     </w:lvl>
   </w:abstractNum>
+  <w:abstractNum w:abstractNumId="10" w15:restartNumberingAfterBreak="0">
+    <w:nsid w:val="79EA546D"/>
+    <w:multiLevelType w:val="hybridMultilevel"/>
+    <w:tmpl w:val="D0106BDA"/>
+    <w:lvl w:ilvl="0" w:tplc="FDE87C10">
+      <w:start w:val="1"/>
+      <w:numFmt w:val="bullet"/>
+      <w:lvlText w:val="-"/>
+      <w:lvlJc w:val="left"/>
+      <w:pPr>
+        <w:ind w:left="720" w:hanging="360"/>
+      </w:pPr>
+      <w:rPr>
+        <w:rFonts w:ascii="Segoe UI" w:eastAsiaTheme="minorHAnsi" w:hAnsi="Segoe UI" w:cs="Segoe UI" w:hint="default"/>
+      </w:rPr>
+    </w:lvl>
+    <w:lvl w:ilvl="1" w:tplc="240A0003" w:tentative="1">
+      <w:start w:val="1"/>
+      <w:numFmt w:val="bullet"/>
+      <w:lvlText w:val="o"/>
+      <w:lvlJc w:val="left"/>
+      <w:pPr>
+        <w:ind w:left="1440" w:hanging="360"/>
+      </w:pPr>
+      <w:rPr>
+        <w:rFonts w:ascii="Courier New" w:hAnsi="Courier New" w:cs="Courier New" w:hint="default"/>
+      </w:rPr>
+    </w:lvl>
+    <w:lvl w:ilvl="2" w:tplc="240A0005" w:tentative="1">
+      <w:start w:val="1"/>
+      <w:numFmt w:val="bullet"/>
+      <w:lvlText w:val=""/>
+      <w:lvlJc w:val="left"/>
+      <w:pPr>
+        <w:ind w:left="2160" w:hanging="360"/>
+      </w:pPr>
+      <w:rPr>
+        <w:rFonts w:ascii="Wingdings" w:hAnsi="Wingdings" w:hint="default"/>
+      </w:rPr>
+    </w:lvl>
+    <w:lvl w:ilvl="3" w:tplc="240A0001" w:tentative="1">
+      <w:start w:val="1"/>
+      <w:numFmt w:val="bullet"/>
+      <w:lvlText w:val=""/>
+      <w:lvlJc w:val="left"/>
+      <w:pPr>
+        <w:ind w:left="2880" w:hanging="360"/>
+      </w:pPr>
+      <w:rPr>
+        <w:rFonts w:ascii="Symbol" w:hAnsi="Symbol" w:hint="default"/>
+      </w:rPr>
+    </w:lvl>
+    <w:lvl w:ilvl="4" w:tplc="240A0003" w:tentative="1">
+      <w:start w:val="1"/>
+      <w:numFmt w:val="bullet"/>
+      <w:lvlText w:val="o"/>
+      <w:lvlJc w:val="left"/>
+      <w:pPr>
+        <w:ind w:left="3600" w:hanging="360"/>
+      </w:pPr>
+      <w:rPr>
+        <w:rFonts w:ascii="Courier New" w:hAnsi="Courier New" w:cs="Courier New" w:hint="default"/>
+      </w:rPr>
+    </w:lvl>
+    <w:lvl w:ilvl="5" w:tplc="240A0005" w:tentative="1">
+      <w:start w:val="1"/>
+      <w:numFmt w:val="bullet"/>
+      <w:lvlText w:val=""/>
+      <w:lvlJc w:val="left"/>
+      <w:pPr>
+        <w:ind w:left="4320" w:hanging="360"/>
+      </w:pPr>
+      <w:rPr>
+        <w:rFonts w:ascii="Wingdings" w:hAnsi="Wingdings" w:hint="default"/>
+      </w:rPr>
+    </w:lvl>
+    <w:lvl w:ilvl="6" w:tplc="240A0001" w:tentative="1">
+      <w:start w:val="1"/>
+      <w:numFmt w:val="bullet"/>
+      <w:lvlText w:val=""/>
+      <w:lvlJc w:val="left"/>
+      <w:pPr>
+        <w:ind w:left="5040" w:hanging="360"/>
+      </w:pPr>
+      <w:rPr>
+        <w:rFonts w:ascii="Symbol" w:hAnsi="Symbol" w:hint="default"/>
+      </w:rPr>
+    </w:lvl>
+    <w:lvl w:ilvl="7" w:tplc="240A0003" w:tentative="1">
+      <w:start w:val="1"/>
+      <w:numFmt w:val="bullet"/>
+      <w:lvlText w:val="o"/>
+      <w:lvlJc w:val="left"/>
+      <w:pPr>
+        <w:ind w:left="5760" w:hanging="360"/>
+      </w:pPr>
+      <w:rPr>
+        <w:rFonts w:ascii="Courier New" w:hAnsi="Courier New" w:cs="Courier New" w:hint="default"/>
+      </w:rPr>
+    </w:lvl>
+    <w:lvl w:ilvl="8" w:tplc="240A0005" w:tentative="1">
+      <w:start w:val="1"/>
+      <w:numFmt w:val="bullet"/>
+      <w:lvlText w:val=""/>
+      <w:lvlJc w:val="left"/>
+      <w:pPr>
+        <w:ind w:left="6480" w:hanging="360"/>
+      </w:pPr>
+      <w:rPr>
+        <w:rFonts w:ascii="Wingdings" w:hAnsi="Wingdings" w:hint="default"/>
+      </w:rPr>
+    </w:lvl>
+  </w:abstractNum>
   <w:num w:numId="1" w16cid:durableId="1218735301">
-    <w:abstractNumId w:val="5"/>
+    <w:abstractNumId w:val="9"/>
   </w:num>
   <w:num w:numId="2" w16cid:durableId="1565412019">
     <w:abstractNumId w:val="0"/>
   </w:num>
   <w:num w:numId="3" w16cid:durableId="1379282997">
-    <w:abstractNumId w:val="3"/>
+    <w:abstractNumId w:val="5"/>
   </w:num>
   <w:num w:numId="4" w16cid:durableId="1341589751">
     <w:abstractNumId w:val="1"/>
   </w:num>
   <w:num w:numId="5" w16cid:durableId="2016876016">
+    <w:abstractNumId w:val="3"/>
+  </w:num>
+  <w:num w:numId="6" w16cid:durableId="431125880">
+    <w:abstractNumId w:val="6"/>
+  </w:num>
+  <w:num w:numId="7" w16cid:durableId="1406876583">
+    <w:abstractNumId w:val="4"/>
+  </w:num>
+  <w:num w:numId="8" w16cid:durableId="719742243">
+    <w:abstractNumId w:val="7"/>
+  </w:num>
+  <w:num w:numId="9" w16cid:durableId="1112437220">
+    <w:abstractNumId w:val="10"/>
+  </w:num>
+  <w:num w:numId="10" w16cid:durableId="1156143266">
     <w:abstractNumId w:val="2"/>
   </w:num>
-  <w:num w:numId="6" w16cid:durableId="431125880">
-    <w:abstractNumId w:val="4"/>
+  <w:num w:numId="11" w16cid:durableId="978535122">
+    <w:abstractNumId w:val="8"/>
   </w:num>
 </w:numbering>
 </file>

</xml_diff>